<commit_message>
extra and bw inc update
</commit_message>
<xml_diff>
--- a/Online/MAP2_Uploader/Uploader/resources/Templates/Incidentals/MAP_brain_temp_phys.docx
+++ b/Online/MAP2_Uploader/Uploader/resources/Templates/Incidentals/MAP_brain_temp_phys.docx
@@ -102,21 +102,7 @@
         <w:rPr>
           <w:rFonts w:cs="Arial"/>
         </w:rPr>
-        <w:t xml:space="preserve">`r </w:t>
-      </w:r>
-      <w:proofErr w:type="spellStart"/>
-      <w:r>
-        <w:rPr>
-          <w:rFonts w:cs="Arial"/>
-        </w:rPr>
-        <w:t>first_name</w:t>
-      </w:r>
-      <w:proofErr w:type="spellEnd"/>
-      <w:r>
-        <w:rPr>
-          <w:rFonts w:cs="Arial"/>
-        </w:rPr>
-        <w:t>`</w:t>
+        <w:t>`r first_name`</w:t>
       </w:r>
     </w:p>
     <w:p>
@@ -147,23 +133,7 @@
           <w:rFonts w:cs="Arial"/>
           <w:vanish/>
         </w:rPr>
-        <w:t xml:space="preserve">`r </w:t>
-      </w:r>
-      <w:proofErr w:type="spellStart"/>
-      <w:r>
-        <w:rPr>
-          <w:rFonts w:cs="Arial"/>
-          <w:vanish/>
-        </w:rPr>
-        <w:t>last_name</w:t>
-      </w:r>
-      <w:proofErr w:type="spellEnd"/>
-      <w:r>
-        <w:rPr>
-          <w:rFonts w:cs="Arial"/>
-          <w:vanish/>
-        </w:rPr>
-        <w:t>`</w:t>
+        <w:t>`r last_name`</w:t>
       </w:r>
     </w:p>
     <w:p>
@@ -287,9 +257,17 @@
           <w:bCs w:val="0"/>
           <w:color w:val="000000"/>
         </w:rPr>
-        <w:t xml:space="preserve">`r </w:t>
-      </w:r>
-      <w:proofErr w:type="spellStart"/>
+        <w:t>`r first_name_physician`</w:t>
+      </w:r>
+    </w:p>
+    <w:p>
+      <w:pPr>
+        <w:rPr>
+          <w:rFonts w:cs="Arial"/>
+          <w:vanish/>
+          <w:specVanish/>
+        </w:rPr>
+      </w:pPr>
       <w:r>
         <w:rPr>
           <w:rStyle w:val="Strong"/>
@@ -298,9 +276,33 @@
           <w:bCs w:val="0"/>
           <w:color w:val="000000"/>
         </w:rPr>
-        <w:t>first_name_physician</w:t>
-      </w:r>
-      <w:proofErr w:type="spellEnd"/>
+        <w:t xml:space="preserve"> </w:t>
+      </w:r>
+    </w:p>
+    <w:p>
+      <w:pPr>
+        <w:rPr>
+          <w:rFonts w:cs="Arial"/>
+          <w:vanish/>
+          <w:specVanish/>
+        </w:rPr>
+      </w:pPr>
+      <w:r>
+        <w:rPr>
+          <w:rFonts w:cs="Arial"/>
+          <w:vanish/>
+        </w:rPr>
+        <w:t>`r last_name_physician`</w:t>
+      </w:r>
+    </w:p>
+    <w:p>
+      <w:pPr>
+        <w:rPr>
+          <w:rFonts w:cs="Arial"/>
+          <w:vanish/>
+          <w:specVanish/>
+        </w:rPr>
+      </w:pPr>
       <w:r>
         <w:rPr>
           <w:rStyle w:val="Strong"/>
@@ -309,18 +311,27 @@
           <w:bCs w:val="0"/>
           <w:color w:val="000000"/>
         </w:rPr>
-        <w:t>`</w:t>
-      </w:r>
-    </w:p>
-    <w:p>
-      <w:pPr>
-        <w:rPr>
-          <w:rFonts w:cs="Arial"/>
-          <w:vanish/>
-          <w:specVanish/>
-        </w:rPr>
-      </w:pPr>
-      <w:r>
+        <w:t xml:space="preserve">, </w:t>
+      </w:r>
+    </w:p>
+    <w:p>
+      <w:pPr>
+        <w:rPr>
+          <w:rFonts w:cs="Arial"/>
+          <w:vanish/>
+          <w:specVanish/>
+        </w:rPr>
+      </w:pPr>
+      <w:r>
+        <w:rPr>
+          <w:rFonts w:cs="Arial"/>
+          <w:vanish/>
+        </w:rPr>
+        <w:t>`r credentials`</w:t>
+      </w:r>
+    </w:p>
+    <w:p>
+      <w:pPr>
         <w:rPr>
           <w:rStyle w:val="Strong"/>
           <w:rFonts w:cs="Arial"/>
@@ -328,50 +339,35 @@
           <w:bCs w:val="0"/>
           <w:color w:val="000000"/>
         </w:rPr>
-        <w:t xml:space="preserve"> </w:t>
-      </w:r>
-    </w:p>
-    <w:p>
-      <w:pPr>
-        <w:rPr>
-          <w:rFonts w:cs="Arial"/>
-          <w:vanish/>
-          <w:specVanish/>
-        </w:rPr>
-      </w:pPr>
-      <w:r>
-        <w:rPr>
-          <w:rFonts w:cs="Arial"/>
-          <w:vanish/>
-        </w:rPr>
-        <w:t xml:space="preserve">`r </w:t>
-      </w:r>
-      <w:proofErr w:type="spellStart"/>
-      <w:r>
-        <w:rPr>
-          <w:rFonts w:cs="Arial"/>
-          <w:vanish/>
-        </w:rPr>
-        <w:t>last_name_physician</w:t>
-      </w:r>
-      <w:proofErr w:type="spellEnd"/>
-      <w:r>
-        <w:rPr>
-          <w:rFonts w:cs="Arial"/>
-          <w:vanish/>
-        </w:rPr>
-        <w:t>`</w:t>
-      </w:r>
-    </w:p>
-    <w:p>
-      <w:pPr>
-        <w:rPr>
-          <w:rFonts w:cs="Arial"/>
-          <w:vanish/>
-          <w:specVanish/>
-        </w:rPr>
-      </w:pPr>
-      <w:r>
+      </w:pPr>
+    </w:p>
+    <w:p>
+      <w:pPr>
+        <w:rPr>
+          <w:rFonts w:cs="Arial"/>
+          <w:vanish/>
+          <w:specVanish/>
+        </w:rPr>
+      </w:pPr>
+    </w:p>
+    <w:p>
+      <w:pPr>
+        <w:rPr>
+          <w:rFonts w:cs="Arial"/>
+          <w:vanish/>
+          <w:specVanish/>
+        </w:rPr>
+      </w:pPr>
+      <w:r>
+        <w:rPr>
+          <w:rFonts w:cs="Arial"/>
+          <w:vanish/>
+        </w:rPr>
+        <w:t>`r street_address_physician`</w:t>
+      </w:r>
+    </w:p>
+    <w:p>
+      <w:pPr>
         <w:rPr>
           <w:rStyle w:val="Strong"/>
           <w:rFonts w:cs="Arial"/>
@@ -379,27 +375,25 @@
           <w:bCs w:val="0"/>
           <w:color w:val="000000"/>
         </w:rPr>
-        <w:t xml:space="preserve">, </w:t>
-      </w:r>
-    </w:p>
-    <w:p>
-      <w:pPr>
-        <w:rPr>
-          <w:rFonts w:cs="Arial"/>
-          <w:vanish/>
-          <w:specVanish/>
-        </w:rPr>
-      </w:pPr>
-      <w:r>
-        <w:rPr>
-          <w:rFonts w:cs="Arial"/>
-          <w:vanish/>
-        </w:rPr>
-        <w:t>`r credentials`</w:t>
-      </w:r>
-    </w:p>
-    <w:p>
-      <w:pPr>
+      </w:pPr>
+    </w:p>
+    <w:p>
+      <w:pPr>
+        <w:rPr>
+          <w:rFonts w:cs="Arial"/>
+          <w:vanish/>
+          <w:specVanish/>
+        </w:rPr>
+      </w:pPr>
+    </w:p>
+    <w:p>
+      <w:pPr>
+        <w:rPr>
+          <w:vanish/>
+          <w:specVanish/>
+        </w:rPr>
+      </w:pPr>
+      <w:r>
         <w:rPr>
           <w:rStyle w:val="Strong"/>
           <w:rFonts w:cs="Arial"/>
@@ -407,51 +401,17 @@
           <w:bCs w:val="0"/>
           <w:color w:val="000000"/>
         </w:rPr>
-      </w:pPr>
-    </w:p>
-    <w:p>
-      <w:pPr>
-        <w:rPr>
-          <w:rFonts w:cs="Arial"/>
-          <w:vanish/>
-          <w:specVanish/>
-        </w:rPr>
-      </w:pPr>
-    </w:p>
-    <w:p>
-      <w:pPr>
-        <w:rPr>
-          <w:rFonts w:cs="Arial"/>
-          <w:vanish/>
-          <w:specVanish/>
-        </w:rPr>
-      </w:pPr>
-      <w:r>
-        <w:rPr>
-          <w:rFonts w:cs="Arial"/>
-          <w:vanish/>
-        </w:rPr>
-        <w:t xml:space="preserve">`r </w:t>
-      </w:r>
-      <w:proofErr w:type="spellStart"/>
-      <w:r>
-        <w:rPr>
-          <w:rFonts w:cs="Arial"/>
-          <w:vanish/>
-        </w:rPr>
-        <w:t>street_address_physician</w:t>
-      </w:r>
-      <w:proofErr w:type="spellEnd"/>
-      <w:r>
-        <w:rPr>
-          <w:rFonts w:cs="Arial"/>
-          <w:vanish/>
-        </w:rPr>
-        <w:t>`</w:t>
-      </w:r>
-    </w:p>
-    <w:p>
-      <w:pPr>
+        <w:t>`r city_physician`</w:t>
+      </w:r>
+    </w:p>
+    <w:p>
+      <w:pPr>
+        <w:rPr>
+          <w:vanish/>
+          <w:specVanish/>
+        </w:rPr>
+      </w:pPr>
+      <w:r>
         <w:rPr>
           <w:rStyle w:val="Strong"/>
           <w:rFonts w:cs="Arial"/>
@@ -459,20 +419,29 @@
           <w:bCs w:val="0"/>
           <w:color w:val="000000"/>
         </w:rPr>
-      </w:pPr>
-    </w:p>
-    <w:p>
-      <w:pPr>
-        <w:rPr>
-          <w:rFonts w:cs="Arial"/>
-          <w:vanish/>
-          <w:specVanish/>
-        </w:rPr>
-      </w:pPr>
-    </w:p>
-    <w:p>
-      <w:pPr>
-        <w:rPr>
+        <w:t xml:space="preserve">, </w:t>
+      </w:r>
+    </w:p>
+    <w:p>
+      <w:pPr>
+        <w:rPr>
+          <w:rFonts w:cs="Arial"/>
+          <w:vanish/>
+          <w:specVanish/>
+        </w:rPr>
+      </w:pPr>
+      <w:r>
+        <w:rPr>
+          <w:rFonts w:cs="Arial"/>
+          <w:vanish/>
+        </w:rPr>
+        <w:t>`r state_physician`</w:t>
+      </w:r>
+    </w:p>
+    <w:p>
+      <w:pPr>
+        <w:rPr>
+          <w:rFonts w:cs="Arial"/>
           <w:vanish/>
           <w:specVanish/>
         </w:rPr>
@@ -485,9 +454,17 @@
           <w:bCs w:val="0"/>
           <w:color w:val="000000"/>
         </w:rPr>
-        <w:t xml:space="preserve">`r </w:t>
-      </w:r>
-      <w:proofErr w:type="spellStart"/>
+        <w:t xml:space="preserve"> </w:t>
+      </w:r>
+    </w:p>
+    <w:p>
+      <w:pPr>
+        <w:rPr>
+          <w:rFonts w:cs="Arial"/>
+          <w:vanish/>
+          <w:specVanish/>
+        </w:rPr>
+      </w:pPr>
       <w:r>
         <w:rPr>
           <w:rStyle w:val="Strong"/>
@@ -496,10 +473,11 @@
           <w:bCs w:val="0"/>
           <w:color w:val="000000"/>
         </w:rPr>
-        <w:t>city_physician</w:t>
-      </w:r>
-      <w:proofErr w:type="spellEnd"/>
-      <w:r>
+        <w:t>`r zip_physician`</w:t>
+      </w:r>
+    </w:p>
+    <w:p>
+      <w:pPr>
         <w:rPr>
           <w:rStyle w:val="Strong"/>
           <w:rFonts w:cs="Arial"/>
@@ -507,128 +485,6 @@
           <w:bCs w:val="0"/>
           <w:color w:val="000000"/>
         </w:rPr>
-        <w:t>`</w:t>
-      </w:r>
-    </w:p>
-    <w:p>
-      <w:pPr>
-        <w:rPr>
-          <w:vanish/>
-          <w:specVanish/>
-        </w:rPr>
-      </w:pPr>
-      <w:r>
-        <w:rPr>
-          <w:rStyle w:val="Strong"/>
-          <w:rFonts w:cs="Arial"/>
-          <w:b w:val="0"/>
-          <w:bCs w:val="0"/>
-          <w:color w:val="000000"/>
-        </w:rPr>
-        <w:t xml:space="preserve">, </w:t>
-      </w:r>
-    </w:p>
-    <w:p>
-      <w:pPr>
-        <w:rPr>
-          <w:rFonts w:cs="Arial"/>
-          <w:vanish/>
-          <w:specVanish/>
-        </w:rPr>
-      </w:pPr>
-      <w:r>
-        <w:rPr>
-          <w:rFonts w:cs="Arial"/>
-          <w:vanish/>
-        </w:rPr>
-        <w:t xml:space="preserve">`r </w:t>
-      </w:r>
-      <w:proofErr w:type="spellStart"/>
-      <w:r>
-        <w:rPr>
-          <w:rFonts w:cs="Arial"/>
-          <w:vanish/>
-        </w:rPr>
-        <w:t>state_physician</w:t>
-      </w:r>
-      <w:proofErr w:type="spellEnd"/>
-      <w:r>
-        <w:rPr>
-          <w:rFonts w:cs="Arial"/>
-          <w:vanish/>
-        </w:rPr>
-        <w:t>`</w:t>
-      </w:r>
-    </w:p>
-    <w:p>
-      <w:pPr>
-        <w:rPr>
-          <w:rFonts w:cs="Arial"/>
-          <w:vanish/>
-          <w:specVanish/>
-        </w:rPr>
-      </w:pPr>
-      <w:r>
-        <w:rPr>
-          <w:rStyle w:val="Strong"/>
-          <w:rFonts w:cs="Arial"/>
-          <w:b w:val="0"/>
-          <w:bCs w:val="0"/>
-          <w:color w:val="000000"/>
-        </w:rPr>
-        <w:t xml:space="preserve"> </w:t>
-      </w:r>
-    </w:p>
-    <w:p>
-      <w:pPr>
-        <w:rPr>
-          <w:rFonts w:cs="Arial"/>
-          <w:vanish/>
-          <w:specVanish/>
-        </w:rPr>
-      </w:pPr>
-      <w:r>
-        <w:rPr>
-          <w:rStyle w:val="Strong"/>
-          <w:rFonts w:cs="Arial"/>
-          <w:b w:val="0"/>
-          <w:bCs w:val="0"/>
-          <w:color w:val="000000"/>
-        </w:rPr>
-        <w:t xml:space="preserve">`r </w:t>
-      </w:r>
-      <w:proofErr w:type="spellStart"/>
-      <w:r>
-        <w:rPr>
-          <w:rStyle w:val="Strong"/>
-          <w:rFonts w:cs="Arial"/>
-          <w:b w:val="0"/>
-          <w:bCs w:val="0"/>
-          <w:color w:val="000000"/>
-        </w:rPr>
-        <w:t>zip_physician</w:t>
-      </w:r>
-      <w:proofErr w:type="spellEnd"/>
-      <w:r>
-        <w:rPr>
-          <w:rStyle w:val="Strong"/>
-          <w:rFonts w:cs="Arial"/>
-          <w:b w:val="0"/>
-          <w:bCs w:val="0"/>
-          <w:color w:val="000000"/>
-        </w:rPr>
-        <w:t>`</w:t>
-      </w:r>
-    </w:p>
-    <w:p>
-      <w:pPr>
-        <w:rPr>
-          <w:rStyle w:val="Strong"/>
-          <w:rFonts w:cs="Arial"/>
-          <w:b w:val="0"/>
-          <w:bCs w:val="0"/>
-          <w:color w:val="000000"/>
-        </w:rPr>
       </w:pPr>
     </w:p>
     <w:p>
@@ -770,23 +626,7 @@
           <w:rFonts w:cs="Arial"/>
           <w:vanish/>
         </w:rPr>
-        <w:t xml:space="preserve">`r </w:t>
-      </w:r>
-      <w:proofErr w:type="spellStart"/>
-      <w:r>
-        <w:rPr>
-          <w:rFonts w:cs="Arial"/>
-          <w:vanish/>
-        </w:rPr>
-        <w:t>last_name_physician</w:t>
-      </w:r>
-      <w:proofErr w:type="spellEnd"/>
-      <w:r>
-        <w:rPr>
-          <w:rFonts w:cs="Arial"/>
-          <w:vanish/>
-        </w:rPr>
-        <w:t>`</w:t>
+        <w:t>`r last_name_physician`</w:t>
       </w:r>
     </w:p>
     <w:p>
@@ -993,61 +833,6 @@
         </w:rPr>
         <w:t xml:space="preserve"> </w:t>
       </w:r>
-      <w:r>
-        <w:rPr>
-          <w:szCs w:val="24"/>
-          <w:highlight w:val="yellow"/>
-        </w:rPr>
-        <w:t>MM</w:t>
-      </w:r>
-      <w:r>
-        <w:rPr>
-          <w:szCs w:val="24"/>
-          <w:highlight w:val="yellow"/>
-        </w:rPr>
-        <w:t>/</w:t>
-      </w:r>
-      <w:r>
-        <w:rPr>
-          <w:szCs w:val="24"/>
-          <w:highlight w:val="yellow"/>
-        </w:rPr>
-        <w:t>DD</w:t>
-      </w:r>
-      <w:r>
-        <w:rPr>
-          <w:szCs w:val="24"/>
-          <w:highlight w:val="yellow"/>
-        </w:rPr>
-        <w:t>/</w:t>
-      </w:r>
-      <w:r>
-        <w:rPr>
-          <w:szCs w:val="24"/>
-          <w:highlight w:val="yellow"/>
-        </w:rPr>
-        <w:t>YYYY</w:t>
-      </w:r>
-      <w:r>
-        <w:rPr>
-          <w:szCs w:val="24"/>
-        </w:rPr>
-        <w:t>.</w:t>
-      </w:r>
-      <w:r>
-        <w:rPr>
-          <w:spacing w:val="53"/>
-          <w:szCs w:val="24"/>
-        </w:rPr>
-        <w:t xml:space="preserve"> </w:t>
-      </w:r>
-      <w:r>
-        <w:rPr>
-          <w:color w:val="000000" w:themeColor="text1"/>
-          <w:szCs w:val="24"/>
-        </w:rPr>
-        <w:t xml:space="preserve">Upon examination, I report </w:t>
-      </w:r>
     </w:p>
     <w:p>
       <w:pPr>
@@ -1067,7 +852,75 @@
         </w:rPr>
         <w:t xml:space="preserve">`r </w:t>
       </w:r>
-      <w:proofErr w:type="spellStart"/>
+      <w:r>
+        <w:rPr>
+          <w:rFonts w:cs="Arial"/>
+          <w:vanish/>
+        </w:rPr>
+        <w:t>brain_</w:t>
+      </w:r>
+      <w:r>
+        <w:rPr>
+          <w:rFonts w:cs="Arial"/>
+          <w:vanish/>
+        </w:rPr>
+        <w:t>date_time</w:t>
+      </w:r>
+      <w:r>
+        <w:rPr>
+          <w:rFonts w:cs="Arial"/>
+          <w:vanish/>
+        </w:rPr>
+        <w:t>`</w:t>
+      </w:r>
+    </w:p>
+    <w:p>
+      <w:pPr>
+        <w:rPr>
+          <w:rFonts w:cs="Arial"/>
+          <w:vanish/>
+          <w:specVanish/>
+        </w:rPr>
+      </w:pPr>
+      <w:r>
+        <w:rPr>
+          <w:szCs w:val="24"/>
+        </w:rPr>
+        <w:t>.</w:t>
+      </w:r>
+      <w:r>
+        <w:rPr>
+          <w:spacing w:val="53"/>
+          <w:szCs w:val="24"/>
+        </w:rPr>
+        <w:t xml:space="preserve"> </w:t>
+      </w:r>
+      <w:r>
+        <w:rPr>
+          <w:color w:val="000000" w:themeColor="text1"/>
+          <w:szCs w:val="24"/>
+        </w:rPr>
+        <w:t xml:space="preserve">Upon examination, I report </w:t>
+      </w:r>
+    </w:p>
+    <w:p>
+      <w:pPr>
+        <w:pStyle w:val="BodyText"/>
+        <w:ind w:left="0"/>
+        <w:rPr>
+          <w:rFonts w:cs="Arial"/>
+          <w:vanish/>
+          <w:szCs w:val="24"/>
+          <w:specVanish/>
+        </w:rPr>
+      </w:pPr>
+      <w:r>
+        <w:rPr>
+          <w:rFonts w:cs="Arial"/>
+          <w:vanish/>
+        </w:rPr>
+        <w:t xml:space="preserve">`r </w:t>
+      </w:r>
       <w:r>
         <w:rPr>
           <w:rFonts w:cs="Arial"/>
@@ -1075,7 +928,6 @@
         </w:rPr>
         <w:t>brain_incidental_davis</w:t>
       </w:r>
-      <w:proofErr w:type="spellEnd"/>
       <w:r>
         <w:rPr>
           <w:rFonts w:cs="Arial"/>
@@ -1209,21 +1061,12 @@
         </w:rPr>
         <w:br/>
       </w:r>
-      <w:proofErr w:type="spellStart"/>
       <w:r>
         <w:rPr>
           <w:rFonts w:eastAsia="Times New Roman" w:cs="Arial"/>
           <w:szCs w:val="24"/>
         </w:rPr>
-        <w:t>L.Taylor</w:t>
-      </w:r>
-      <w:proofErr w:type="spellEnd"/>
-      <w:r>
-        <w:rPr>
-          <w:rFonts w:eastAsia="Times New Roman" w:cs="Arial"/>
-          <w:szCs w:val="24"/>
-        </w:rPr>
-        <w:t xml:space="preserve"> Davis, MD</w:t>
+        <w:t>L.Taylor Davis, MD</w:t>
       </w:r>
     </w:p>
     <w:p>

</xml_diff>